<commit_message>
Begin Procedural Map Generation + Fish GameObjs + Day/Night Cycle
</commit_message>
<xml_diff>
--- a/Documentation/Fishing GameObj conceptalization Notes.docx
+++ b/Documentation/Fishing GameObj conceptalization Notes.docx
@@ -75,7 +75,7 @@
         <w:jc w:val="center"/>
         <w:rPr>
           <w:rFonts w:hint="default"/>
-          <w:lang w:val="pl-PL"/>
+          <w:lang w:val="en-US"/>
         </w:rPr>
       </w:pPr>
       <w:r>
@@ -85,6 +85,13 @@
         </w:rPr>
         <w:t>Conceptualizing Fish GameObj</w:t>
       </w:r>
+      <w:r>
+        <w:rPr>
+          <w:rFonts w:hint="default"/>
+          <w:lang w:val="en-US"/>
+        </w:rPr>
+        <w:t xml:space="preserve"> + Fishing Gameplay</w:t>
+      </w:r>
     </w:p>
     <w:p>
       <w:pPr>
@@ -97,6 +104,531 @@
         <w:rPr>
           <w:rFonts w:hint="default"/>
           <w:lang w:val="pl-PL"/>
+        </w:rPr>
+      </w:pPr>
+      <w:r>
+        <w:rPr>
+          <w:rFonts w:hint="default"/>
+          <w:lang w:val="en-US"/>
+        </w:rPr>
+        <w:t>Fish will only spawn and live in bodies of water.</w:t>
+      </w:r>
+    </w:p>
+    <w:p>
+      <w:pPr>
+        <w:numPr>
+          <w:ilvl w:val="0"/>
+          <w:numId w:val="1"/>
+        </w:numPr>
+        <w:ind w:left="420" w:leftChars="0" w:hanging="420" w:firstLineChars="0"/>
+        <w:jc w:val="left"/>
+        <w:rPr>
+          <w:rFonts w:hint="default"/>
+          <w:lang w:val="pl-PL"/>
+        </w:rPr>
+      </w:pPr>
+      <w:r>
+        <w:rPr>
+          <w:rFonts w:hint="default"/>
+          <w:lang w:val="en-US"/>
+        </w:rPr>
+        <w:t>The bodie(s) of water a particular instanttiation of fish can spawn in wil be based on:</w:t>
+      </w:r>
+    </w:p>
+    <w:p>
+      <w:pPr>
+        <w:numPr>
+          <w:ilvl w:val="1"/>
+          <w:numId w:val="1"/>
+        </w:numPr>
+        <w:ind w:left="840" w:leftChars="0" w:hanging="420" w:firstLineChars="0"/>
+        <w:jc w:val="left"/>
+        <w:rPr>
+          <w:rFonts w:hint="default"/>
+          <w:lang w:val="pl-PL"/>
+        </w:rPr>
+      </w:pPr>
+      <w:r>
+        <w:rPr>
+          <w:rFonts w:hint="default"/>
+          <w:lang w:val="en-US"/>
+        </w:rPr>
+        <w:t>depth of body of water</w:t>
+      </w:r>
+    </w:p>
+    <w:p>
+      <w:pPr>
+        <w:numPr>
+          <w:ilvl w:val="1"/>
+          <w:numId w:val="1"/>
+        </w:numPr>
+        <w:ind w:left="840" w:leftChars="0" w:hanging="420" w:firstLineChars="0"/>
+        <w:jc w:val="left"/>
+        <w:rPr>
+          <w:rFonts w:hint="default"/>
+          <w:lang w:val="pl-PL"/>
+        </w:rPr>
+      </w:pPr>
+      <w:r>
+        <w:rPr>
+          <w:rFonts w:hint="default"/>
+          <w:lang w:val="en-US"/>
+        </w:rPr>
+        <w:t>Biome it body of wate resides in (ocean is exempted from this)</w:t>
+      </w:r>
+    </w:p>
+    <w:p>
+      <w:pPr>
+        <w:numPr>
+          <w:ilvl w:val="1"/>
+          <w:numId w:val="1"/>
+        </w:numPr>
+        <w:ind w:left="840" w:leftChars="0" w:hanging="420" w:firstLineChars="0"/>
+        <w:jc w:val="left"/>
+        <w:rPr>
+          <w:rFonts w:hint="default"/>
+          <w:lang w:val="pl-PL"/>
+        </w:rPr>
+      </w:pPr>
+      <w:r>
+        <w:rPr>
+          <w:rFonts w:hint="default"/>
+          <w:lang w:val="en-US"/>
+        </w:rPr>
+        <w:t>fresh/saltwater</w:t>
+      </w:r>
+    </w:p>
+    <w:p>
+      <w:pPr>
+        <w:numPr>
+          <w:ilvl w:val="0"/>
+          <w:numId w:val="1"/>
+        </w:numPr>
+        <w:ind w:left="420" w:leftChars="0" w:hanging="420" w:firstLineChars="0"/>
+        <w:jc w:val="left"/>
+        <w:rPr>
+          <w:rFonts w:hint="default"/>
+          <w:lang w:val="pl-PL"/>
+        </w:rPr>
+      </w:pPr>
+      <w:r>
+        <w:rPr>
+          <w:rFonts w:hint="default"/>
+          <w:lang w:val="en-US"/>
+        </w:rPr>
+        <w:t>Attributes that wil be associated with any type of fish</w:t>
+      </w:r>
+    </w:p>
+    <w:p>
+      <w:pPr>
+        <w:numPr>
+          <w:ilvl w:val="1"/>
+          <w:numId w:val="1"/>
+        </w:numPr>
+        <w:ind w:left="840" w:leftChars="0" w:hanging="420" w:firstLineChars="0"/>
+        <w:jc w:val="left"/>
+        <w:rPr>
+          <w:rFonts w:hint="default"/>
+          <w:lang w:val="pl-PL"/>
+        </w:rPr>
+      </w:pPr>
+      <w:r>
+        <w:rPr>
+          <w:rFonts w:hint="default"/>
+          <w:lang w:val="en-US"/>
+        </w:rPr>
+        <w:t>weight</w:t>
+      </w:r>
+    </w:p>
+    <w:p>
+      <w:pPr>
+        <w:numPr>
+          <w:ilvl w:val="2"/>
+          <w:numId w:val="1"/>
+        </w:numPr>
+        <w:ind w:left="1260" w:leftChars="0" w:hanging="420" w:firstLineChars="0"/>
+        <w:jc w:val="left"/>
+        <w:rPr>
+          <w:rFonts w:hint="default"/>
+          <w:lang w:val="pl-PL"/>
+        </w:rPr>
+      </w:pPr>
+      <w:r>
+        <w:rPr>
+          <w:rFonts w:hint="default"/>
+          <w:lang w:val="en-US"/>
+        </w:rPr>
+        <w:t xml:space="preserve">the more the weight to it the more meat can be obtained </w:t>
+      </w:r>
+    </w:p>
+    <w:p>
+      <w:pPr>
+        <w:numPr>
+          <w:ilvl w:val="1"/>
+          <w:numId w:val="1"/>
+        </w:numPr>
+        <w:ind w:left="840" w:leftChars="0" w:hanging="420" w:firstLineChars="0"/>
+        <w:jc w:val="left"/>
+        <w:rPr>
+          <w:rFonts w:hint="default"/>
+          <w:lang w:val="pl-PL"/>
+        </w:rPr>
+      </w:pPr>
+      <w:r>
+        <w:rPr>
+          <w:rFonts w:hint="default"/>
+          <w:lang w:val="en-US"/>
+        </w:rPr>
+        <w:t>size</w:t>
+      </w:r>
+    </w:p>
+    <w:p>
+      <w:pPr>
+        <w:numPr>
+          <w:ilvl w:val="2"/>
+          <w:numId w:val="1"/>
+        </w:numPr>
+        <w:ind w:left="1260" w:leftChars="0" w:hanging="420" w:firstLineChars="0"/>
+        <w:jc w:val="left"/>
+        <w:rPr>
+          <w:rFonts w:hint="default"/>
+          <w:lang w:val="pl-PL"/>
+        </w:rPr>
+      </w:pPr>
+      <w:r>
+        <w:rPr>
+          <w:rFonts w:hint="default"/>
+          <w:lang w:val="en-US"/>
+        </w:rPr>
+        <w:t>the bigger the size the more common it will be at higher weight</w:t>
+      </w:r>
+    </w:p>
+    <w:p>
+      <w:pPr>
+        <w:numPr>
+          <w:ilvl w:val="1"/>
+          <w:numId w:val="1"/>
+        </w:numPr>
+        <w:ind w:left="840" w:leftChars="0" w:hanging="420" w:firstLineChars="0"/>
+        <w:jc w:val="left"/>
+        <w:rPr>
+          <w:rFonts w:hint="default"/>
+          <w:lang w:val="en-US"/>
+        </w:rPr>
+      </w:pPr>
+      <w:r>
+        <w:rPr>
+          <w:rFonts w:hint="default"/>
+          <w:lang w:val="en-US"/>
+        </w:rPr>
+        <w:t>stamina</w:t>
+      </w:r>
+    </w:p>
+    <w:p>
+      <w:pPr>
+        <w:numPr>
+          <w:ilvl w:val="2"/>
+          <w:numId w:val="1"/>
+        </w:numPr>
+        <w:ind w:left="1260" w:leftChars="0" w:hanging="420" w:firstLineChars="0"/>
+        <w:jc w:val="left"/>
+        <w:rPr>
+          <w:rFonts w:hint="default"/>
+          <w:lang w:val="en-US"/>
+        </w:rPr>
+      </w:pPr>
+      <w:r>
+        <w:rPr>
+          <w:rFonts w:hint="default"/>
+          <w:lang w:val="en-US"/>
+        </w:rPr>
+        <w:t>the higher the stamina the more overall resistance the fish will put up when being reeled in.</w:t>
+      </w:r>
+    </w:p>
+    <w:p>
+      <w:pPr>
+        <w:numPr>
+          <w:ilvl w:val="0"/>
+          <w:numId w:val="1"/>
+        </w:numPr>
+        <w:ind w:left="420" w:leftChars="0" w:hanging="420" w:firstLineChars="0"/>
+        <w:jc w:val="left"/>
+        <w:rPr>
+          <w:rFonts w:hint="default"/>
+          <w:lang w:val="en-US"/>
+        </w:rPr>
+      </w:pPr>
+      <w:r>
+        <w:rPr>
+          <w:rFonts w:hint="default"/>
+          <w:lang w:val="en-US"/>
+        </w:rPr>
+        <w:t>Fishing Gameplay</w:t>
+      </w:r>
+    </w:p>
+    <w:p>
+      <w:pPr>
+        <w:numPr>
+          <w:ilvl w:val="1"/>
+          <w:numId w:val="1"/>
+        </w:numPr>
+        <w:ind w:left="840" w:leftChars="0" w:hanging="420" w:firstLineChars="0"/>
+        <w:jc w:val="left"/>
+        <w:rPr>
+          <w:rFonts w:hint="default"/>
+          <w:lang w:val="en-US"/>
+        </w:rPr>
+      </w:pPr>
+      <w:r>
+        <w:rPr>
+          <w:rFonts w:hint="default"/>
+          <w:lang w:val="en-US"/>
+        </w:rPr>
+        <w:t>player starts by casting line into body of water.</w:t>
+      </w:r>
+    </w:p>
+    <w:p>
+      <w:pPr>
+        <w:numPr>
+          <w:ilvl w:val="1"/>
+          <w:numId w:val="1"/>
+        </w:numPr>
+        <w:ind w:left="840" w:leftChars="0" w:hanging="420" w:firstLineChars="0"/>
+        <w:jc w:val="left"/>
+        <w:rPr>
+          <w:rFonts w:hint="default"/>
+          <w:lang w:val="en-US"/>
+        </w:rPr>
+      </w:pPr>
+      <w:r>
+        <w:rPr>
+          <w:rFonts w:hint="default"/>
+          <w:lang w:val="en-US"/>
+        </w:rPr>
+        <w:t>Condtions needed for fish to take a bite</w:t>
+      </w:r>
+    </w:p>
+    <w:p>
+      <w:pPr>
+        <w:numPr>
+          <w:ilvl w:val="2"/>
+          <w:numId w:val="1"/>
+        </w:numPr>
+        <w:ind w:left="1260" w:leftChars="0" w:hanging="420" w:firstLineChars="0"/>
+        <w:jc w:val="left"/>
+        <w:rPr>
+          <w:rFonts w:hint="default"/>
+          <w:lang w:val="en-US"/>
+        </w:rPr>
+      </w:pPr>
+      <w:r>
+        <w:rPr>
+          <w:rFonts w:hint="default"/>
+          <w:lang w:val="en-US"/>
+        </w:rPr>
+        <w:t>Time of day where said fish is active</w:t>
+      </w:r>
+    </w:p>
+    <w:p>
+      <w:pPr>
+        <w:numPr>
+          <w:ilvl w:val="2"/>
+          <w:numId w:val="1"/>
+        </w:numPr>
+        <w:ind w:left="1260" w:leftChars="0" w:hanging="420" w:firstLineChars="0"/>
+        <w:jc w:val="left"/>
+        <w:rPr>
+          <w:rFonts w:hint="default"/>
+          <w:lang w:val="en-US"/>
+        </w:rPr>
+      </w:pPr>
+      <w:r>
+        <w:rPr>
+          <w:rFonts w:hint="default"/>
+          <w:lang w:val="en-US"/>
+        </w:rPr>
+        <w:t>Appropriate bait/no bait and/or appropriate hook</w:t>
+      </w:r>
+    </w:p>
+    <w:p>
+      <w:pPr>
+        <w:numPr>
+          <w:ilvl w:val="1"/>
+          <w:numId w:val="1"/>
+        </w:numPr>
+        <w:ind w:left="840" w:leftChars="0" w:hanging="420" w:firstLineChars="0"/>
+        <w:jc w:val="left"/>
+        <w:rPr>
+          <w:rFonts w:hint="default"/>
+          <w:lang w:val="en-US"/>
+        </w:rPr>
+      </w:pPr>
+      <w:r>
+        <w:rPr>
+          <w:rFonts w:hint="default"/>
+          <w:lang w:val="en-US"/>
+        </w:rPr>
+        <w:t>Conditions needed to make it easier if not possible to catch fish</w:t>
+      </w:r>
+    </w:p>
+    <w:p>
+      <w:pPr>
+        <w:numPr>
+          <w:ilvl w:val="2"/>
+          <w:numId w:val="1"/>
+        </w:numPr>
+        <w:ind w:left="1260" w:leftChars="0" w:hanging="420" w:firstLineChars="0"/>
+        <w:jc w:val="left"/>
+        <w:rPr>
+          <w:rFonts w:hint="default"/>
+          <w:lang w:val="en-US"/>
+        </w:rPr>
+      </w:pPr>
+      <w:r>
+        <w:rPr>
+          <w:rFonts w:hint="default"/>
+          <w:lang w:val="en-US"/>
+        </w:rPr>
+        <w:t>type of fishing pole</w:t>
+      </w:r>
+    </w:p>
+    <w:p>
+      <w:pPr>
+        <w:numPr>
+          <w:ilvl w:val="3"/>
+          <w:numId w:val="1"/>
+        </w:numPr>
+        <w:ind w:left="1680" w:leftChars="0" w:hanging="420" w:firstLineChars="0"/>
+        <w:jc w:val="left"/>
+        <w:rPr>
+          <w:rFonts w:hint="default"/>
+          <w:lang w:val="en-US"/>
+        </w:rPr>
+      </w:pPr>
+      <w:r>
+        <w:rPr>
+          <w:rFonts w:hint="default"/>
+          <w:lang w:val="en-US"/>
+        </w:rPr>
+        <w:t>For example for a breed of fish that is bigger and/or healthier the player could still theoretically catch the fish on a weak pole with the conditions but will have an immensly harder time doing so compared to using a higher quality and sturdier fishing pole</w:t>
+      </w:r>
+    </w:p>
+    <w:p>
+      <w:pPr>
+        <w:numPr>
+          <w:ilvl w:val="0"/>
+          <w:numId w:val="1"/>
+        </w:numPr>
+        <w:ind w:left="420" w:leftChars="0" w:hanging="420" w:firstLineChars="0"/>
+        <w:jc w:val="left"/>
+        <w:rPr>
+          <w:rFonts w:hint="default"/>
+          <w:lang w:val="en-US"/>
+        </w:rPr>
+      </w:pPr>
+      <w:r>
+        <w:rPr>
+          <w:rFonts w:hint="default"/>
+          <w:lang w:val="en-US"/>
+        </w:rPr>
+        <w:t>Fish spawn/ movement pattern</w:t>
+      </w:r>
+    </w:p>
+    <w:p>
+      <w:pPr>
+        <w:numPr>
+          <w:ilvl w:val="1"/>
+          <w:numId w:val="1"/>
+        </w:numPr>
+        <w:ind w:left="840" w:leftChars="0" w:hanging="420" w:firstLineChars="0"/>
+        <w:jc w:val="left"/>
+        <w:rPr>
+          <w:rFonts w:hint="default"/>
+          <w:lang w:val="en-US"/>
+        </w:rPr>
+      </w:pPr>
+      <w:r>
+        <w:rPr>
+          <w:rFonts w:hint="default"/>
+          <w:lang w:val="en-US"/>
+        </w:rPr>
+        <w:t>Ideally fish will spawn and navigate bodies of water based on following conditions</w:t>
+      </w:r>
+    </w:p>
+    <w:p>
+      <w:pPr>
+        <w:numPr>
+          <w:ilvl w:val="2"/>
+          <w:numId w:val="1"/>
+        </w:numPr>
+        <w:ind w:left="1260" w:leftChars="0" w:hanging="420" w:firstLineChars="0"/>
+        <w:jc w:val="left"/>
+        <w:rPr>
+          <w:rFonts w:hint="default"/>
+          <w:lang w:val="en-US"/>
+        </w:rPr>
+      </w:pPr>
+      <w:r>
+        <w:rPr>
+          <w:rFonts w:hint="default"/>
+          <w:lang w:val="en-US"/>
+        </w:rPr>
+        <w:t>overall depth of water</w:t>
+      </w:r>
+    </w:p>
+    <w:p>
+      <w:pPr>
+        <w:numPr>
+          <w:ilvl w:val="2"/>
+          <w:numId w:val="1"/>
+        </w:numPr>
+        <w:ind w:left="1260" w:leftChars="0" w:hanging="420" w:firstLineChars="0"/>
+        <w:jc w:val="left"/>
+        <w:rPr>
+          <w:rFonts w:hint="default"/>
+          <w:lang w:val="en-US"/>
+        </w:rPr>
+      </w:pPr>
+      <w:r>
+        <w:rPr>
+          <w:rFonts w:hint="default"/>
+          <w:lang w:val="en-US"/>
+        </w:rPr>
+        <w:t>fresh/salt water</w:t>
+      </w:r>
+    </w:p>
+    <w:p>
+      <w:pPr>
+        <w:numPr>
+          <w:ilvl w:val="1"/>
+          <w:numId w:val="1"/>
+        </w:numPr>
+        <w:ind w:left="840" w:leftChars="0" w:hanging="420" w:firstLineChars="0"/>
+        <w:jc w:val="left"/>
+        <w:rPr>
+          <w:rFonts w:hint="default"/>
+          <w:lang w:val="en-US"/>
+        </w:rPr>
+      </w:pPr>
+      <w:r>
+        <w:rPr>
+          <w:rFonts w:hint="default"/>
+          <w:lang w:val="en-US"/>
+        </w:rPr>
+        <w:t>Further work needs to be done on bodies of water to meet thesse properties</w:t>
+      </w:r>
+    </w:p>
+    <w:p>
+      <w:pPr>
+        <w:numPr>
+          <w:ilvl w:val="1"/>
+          <w:numId w:val="1"/>
+        </w:numPr>
+        <w:ind w:left="840" w:leftChars="0" w:hanging="420" w:firstLineChars="0"/>
+        <w:jc w:val="left"/>
+        <w:rPr>
+          <w:rFonts w:hint="default"/>
+          <w:lang w:val="en-US"/>
         </w:rPr>
       </w:pPr>
       <w:bookmarkStart w:id="0" w:name="_GoBack"/>
@@ -116,7 +648,7 @@
 <w:numbering xmlns:wpc="http://schemas.microsoft.com/office/word/2010/wordprocessingCanvas" xmlns:mc="http://schemas.openxmlformats.org/markup-compatibility/2006" xmlns:o="urn:schemas-microsoft-com:office:office" xmlns:r="http://schemas.openxmlformats.org/officeDocument/2006/relationships" xmlns:m="http://schemas.openxmlformats.org/officeDocument/2006/math" xmlns:v="urn:schemas-microsoft-com:vml" xmlns:wp14="http://schemas.microsoft.com/office/word/2010/wordprocessingDrawing" xmlns:wp="http://schemas.openxmlformats.org/drawingml/2006/wordprocessingDrawing" xmlns:w10="urn:schemas-microsoft-com:office:word" xmlns:w="http://schemas.openxmlformats.org/wordprocessingml/2006/main" xmlns:w14="http://schemas.microsoft.com/office/word/2010/wordml" xmlns:wpg="http://schemas.microsoft.com/office/word/2010/wordprocessingGroup" xmlns:wpi="http://schemas.microsoft.com/office/word/2010/wordprocessingInk" xmlns:wne="http://schemas.microsoft.com/office/word/2006/wordml" xmlns:wps="http://schemas.microsoft.com/office/word/2010/wordprocessingShape" xmlns:wpsCustomData="http://www.wps.cn/officeDocument/2013/wpsCustomData" mc:Ignorable="w14 wp14">
   <w:abstractNum w:abstractNumId="0">
     <w:nsid w:val="FF7F2851"/>
-    <w:multiLevelType w:val="singleLevel"/>
+    <w:multiLevelType w:val="multilevel"/>
     <w:tmpl w:val="FF7F2851"/>
     <w:lvl w:ilvl="0" w:tentative="0">
       <w:start w:val="1"/>
@@ -128,6 +660,126 @@
           <w:tab w:val="left" w:pos="420"/>
         </w:tabs>
         <w:ind w:left="420" w:leftChars="0" w:hanging="420" w:firstLineChars="0"/>
+      </w:pPr>
+      <w:rPr>
+        <w:rFonts w:hint="default" w:ascii="Wingdings" w:hAnsi="Wingdings"/>
+      </w:rPr>
+    </w:lvl>
+    <w:lvl w:ilvl="1" w:tentative="0">
+      <w:start w:val="1"/>
+      <w:numFmt w:val="bullet"/>
+      <w:lvlText w:val=""/>
+      <w:lvlJc w:val="left"/>
+      <w:pPr>
+        <w:tabs>
+          <w:tab w:val="left" w:pos="840"/>
+        </w:tabs>
+        <w:ind w:left="840" w:leftChars="0" w:hanging="420" w:firstLineChars="0"/>
+      </w:pPr>
+      <w:rPr>
+        <w:rFonts w:hint="default" w:ascii="Wingdings" w:hAnsi="Wingdings"/>
+      </w:rPr>
+    </w:lvl>
+    <w:lvl w:ilvl="2" w:tentative="0">
+      <w:start w:val="1"/>
+      <w:numFmt w:val="bullet"/>
+      <w:lvlText w:val=""/>
+      <w:lvlJc w:val="left"/>
+      <w:pPr>
+        <w:tabs>
+          <w:tab w:val="left" w:pos="1260"/>
+        </w:tabs>
+        <w:ind w:left="1260" w:leftChars="0" w:hanging="420" w:firstLineChars="0"/>
+      </w:pPr>
+      <w:rPr>
+        <w:rFonts w:hint="default" w:ascii="Wingdings" w:hAnsi="Wingdings"/>
+      </w:rPr>
+    </w:lvl>
+    <w:lvl w:ilvl="3" w:tentative="0">
+      <w:start w:val="1"/>
+      <w:numFmt w:val="bullet"/>
+      <w:lvlText w:val=""/>
+      <w:lvlJc w:val="left"/>
+      <w:pPr>
+        <w:tabs>
+          <w:tab w:val="left" w:pos="1680"/>
+        </w:tabs>
+        <w:ind w:left="1680" w:leftChars="0" w:hanging="420" w:firstLineChars="0"/>
+      </w:pPr>
+      <w:rPr>
+        <w:rFonts w:hint="default" w:ascii="Wingdings" w:hAnsi="Wingdings"/>
+      </w:rPr>
+    </w:lvl>
+    <w:lvl w:ilvl="4" w:tentative="0">
+      <w:start w:val="1"/>
+      <w:numFmt w:val="bullet"/>
+      <w:lvlText w:val=""/>
+      <w:lvlJc w:val="left"/>
+      <w:pPr>
+        <w:tabs>
+          <w:tab w:val="left" w:pos="2100"/>
+        </w:tabs>
+        <w:ind w:left="2100" w:leftChars="0" w:hanging="420" w:firstLineChars="0"/>
+      </w:pPr>
+      <w:rPr>
+        <w:rFonts w:hint="default" w:ascii="Wingdings" w:hAnsi="Wingdings"/>
+      </w:rPr>
+    </w:lvl>
+    <w:lvl w:ilvl="5" w:tentative="0">
+      <w:start w:val="1"/>
+      <w:numFmt w:val="bullet"/>
+      <w:lvlText w:val=""/>
+      <w:lvlJc w:val="left"/>
+      <w:pPr>
+        <w:tabs>
+          <w:tab w:val="left" w:pos="2520"/>
+        </w:tabs>
+        <w:ind w:left="2520" w:leftChars="0" w:hanging="420" w:firstLineChars="0"/>
+      </w:pPr>
+      <w:rPr>
+        <w:rFonts w:hint="default" w:ascii="Wingdings" w:hAnsi="Wingdings"/>
+      </w:rPr>
+    </w:lvl>
+    <w:lvl w:ilvl="6" w:tentative="0">
+      <w:start w:val="1"/>
+      <w:numFmt w:val="bullet"/>
+      <w:lvlText w:val=""/>
+      <w:lvlJc w:val="left"/>
+      <w:pPr>
+        <w:tabs>
+          <w:tab w:val="left" w:pos="2940"/>
+        </w:tabs>
+        <w:ind w:left="2940" w:leftChars="0" w:hanging="420" w:firstLineChars="0"/>
+      </w:pPr>
+      <w:rPr>
+        <w:rFonts w:hint="default" w:ascii="Wingdings" w:hAnsi="Wingdings"/>
+      </w:rPr>
+    </w:lvl>
+    <w:lvl w:ilvl="7" w:tentative="0">
+      <w:start w:val="1"/>
+      <w:numFmt w:val="bullet"/>
+      <w:lvlText w:val=""/>
+      <w:lvlJc w:val="left"/>
+      <w:pPr>
+        <w:tabs>
+          <w:tab w:val="left" w:pos="3360"/>
+        </w:tabs>
+        <w:ind w:left="3360" w:leftChars="0" w:hanging="420" w:firstLineChars="0"/>
+      </w:pPr>
+      <w:rPr>
+        <w:rFonts w:hint="default" w:ascii="Wingdings" w:hAnsi="Wingdings"/>
+      </w:rPr>
+    </w:lvl>
+    <w:lvl w:ilvl="8" w:tentative="0">
+      <w:start w:val="1"/>
+      <w:numFmt w:val="bullet"/>
+      <w:lvlText w:val=""/>
+      <w:lvlJc w:val="left"/>
+      <w:pPr>
+        <w:tabs>
+          <w:tab w:val="left" w:pos="3780"/>
+        </w:tabs>
+        <w:ind w:left="3780" w:leftChars="0" w:hanging="420" w:firstLineChars="0"/>
       </w:pPr>
       <w:rPr>
         <w:rFonts w:hint="default" w:ascii="Wingdings" w:hAnsi="Wingdings"/>
@@ -216,7 +868,7 @@
     <w:lsdException w:qFormat="1" w:unhideWhenUsed="0" w:uiPriority="0" w:semiHidden="0" w:name="Title"/>
     <w:lsdException w:unhideWhenUsed="0" w:uiPriority="0" w:semiHidden="0" w:name="Closing"/>
     <w:lsdException w:unhideWhenUsed="0" w:uiPriority="0" w:semiHidden="0" w:name="Signature"/>
-    <w:lsdException w:unhideWhenUsed="0" w:uiPriority="0" w:name="Default Paragraph Font"/>
+    <w:lsdException w:qFormat="1" w:unhideWhenUsed="0" w:uiPriority="0" w:name="Default Paragraph Font"/>
     <w:lsdException w:unhideWhenUsed="0" w:uiPriority="0" w:semiHidden="0" w:name="Body Text"/>
     <w:lsdException w:unhideWhenUsed="0" w:uiPriority="0" w:semiHidden="0" w:name="Body Text Indent"/>
     <w:lsdException w:unhideWhenUsed="0" w:uiPriority="0" w:semiHidden="0" w:name="List Continue"/>
@@ -254,7 +906,7 @@
     <w:lsdException w:unhideWhenUsed="0" w:uiPriority="0" w:semiHidden="0" w:name="HTML Sample"/>
     <w:lsdException w:unhideWhenUsed="0" w:uiPriority="0" w:semiHidden="0" w:name="HTML Typewriter"/>
     <w:lsdException w:unhideWhenUsed="0" w:uiPriority="0" w:semiHidden="0" w:name="HTML Variable"/>
-    <w:lsdException w:unhideWhenUsed="0" w:uiPriority="0" w:name="Normal Table"/>
+    <w:lsdException w:qFormat="1" w:unhideWhenUsed="0" w:uiPriority="0" w:name="Normal Table"/>
     <w:lsdException w:unhideWhenUsed="0" w:uiPriority="0" w:semiHidden="0" w:name="annotation subject"/>
     <w:lsdException w:unhideWhenUsed="0" w:uiPriority="0" w:semiHidden="0" w:name="Table Simple 1"/>
     <w:lsdException w:unhideWhenUsed="0" w:uiPriority="0" w:semiHidden="0" w:name="Table Simple 2"/>
@@ -412,11 +1064,13 @@
   <w:style w:type="character" w:default="1" w:styleId="2">
     <w:name w:val="Default Paragraph Font"/>
     <w:semiHidden/>
+    <w:qFormat/>
     <w:uiPriority w:val="0"/>
   </w:style>
   <w:style w:type="table" w:default="1" w:styleId="3">
     <w:name w:val="Normal Table"/>
     <w:semiHidden/>
+    <w:qFormat/>
     <w:uiPriority w:val="0"/>
     <w:tblPr>
       <w:tblCellMar>

</xml_diff>